<commit_message>
Update Tugas Modul 4
</commit_message>
<xml_diff>
--- a/Codelab/LaprakPBO_Modul4_2024Chraitong226.docx
+++ b/Codelab/LaprakPBO_Modul4_2024Chraitong226.docx
@@ -1988,6 +1988,7 @@
         <w:t xml:space="preserve"> </w:t>
       </w:r>
       <w:proofErr w:type="spellStart"/>
+      <w:proofErr w:type="gramStart"/>
       <w:r>
         <w:rPr>
           <w:b/>
@@ -2007,7 +2008,18 @@
           <w:szCs w:val="24"/>
           <w:lang w:val="en-ID"/>
         </w:rPr>
-        <w:t>()</w:t>
+        <w:t>(</w:t>
+      </w:r>
+      <w:proofErr w:type="gramEnd"/>
+      <w:r>
+        <w:rPr>
+          <w:b/>
+          <w:bCs/>
+          <w:sz w:val="24"/>
+          <w:szCs w:val="24"/>
+          <w:lang w:val="en-ID"/>
+        </w:rPr>
+        <w:t>)</w:t>
       </w:r>
       <w:r>
         <w:rPr>
@@ -2123,6 +2135,7 @@
       <w:r>
         <w:rPr>
           <w:b/>
+          <w:noProof/>
         </w:rPr>
         <w:drawing>
           <wp:anchor distT="0" distB="0" distL="114300" distR="114300" simplePos="0" relativeHeight="251737600" behindDoc="1" locked="0" layoutInCell="1" allowOverlap="1" wp14:anchorId="46F4A681" wp14:editId="2E2E1E2D">
@@ -2758,10 +2771,11 @@
       </w:pPr>
       <w:r>
         <w:rPr>
+          <w:noProof/>
           <w:sz w:val="20"/>
         </w:rPr>
         <w:drawing>
-          <wp:anchor distT="0" distB="0" distL="114300" distR="114300" simplePos="0" relativeHeight="251722240" behindDoc="1" locked="0" layoutInCell="1" allowOverlap="1" wp14:anchorId="5E77831A" wp14:editId="374C4178">
+          <wp:anchor distT="0" distB="0" distL="114300" distR="114300" simplePos="0" relativeHeight="251722240" behindDoc="1" locked="0" layoutInCell="1" allowOverlap="1" wp14:anchorId="5E77831A" wp14:editId="13C57FBA">
             <wp:simplePos x="0" y="0"/>
             <wp:positionH relativeFrom="column">
               <wp:posOffset>0</wp:posOffset>
@@ -3093,7 +3107,7 @@
           <w:sz w:val="20"/>
         </w:rPr>
         <w:drawing>
-          <wp:anchor distT="0" distB="0" distL="114300" distR="114300" simplePos="0" relativeHeight="251735552" behindDoc="1" locked="0" layoutInCell="1" allowOverlap="1" wp14:anchorId="7E121B07" wp14:editId="0A030FBC">
+          <wp:anchor distT="0" distB="0" distL="114300" distR="114300" simplePos="0" relativeHeight="251735552" behindDoc="1" locked="0" layoutInCell="1" allowOverlap="1" wp14:anchorId="7E121B07" wp14:editId="4D1E057E">
             <wp:simplePos x="0" y="0"/>
             <wp:positionH relativeFrom="column">
               <wp:posOffset>-635</wp:posOffset>
@@ -3739,6 +3753,7 @@
         <w:t xml:space="preserve"> </w:t>
       </w:r>
       <w:proofErr w:type="spellStart"/>
+      <w:proofErr w:type="gramStart"/>
       <w:r>
         <w:rPr>
           <w:b/>
@@ -3758,7 +3773,18 @@
           <w:szCs w:val="24"/>
           <w:lang w:val="en-ID"/>
         </w:rPr>
-        <w:t>()</w:t>
+        <w:t>(</w:t>
+      </w:r>
+      <w:proofErr w:type="gramEnd"/>
+      <w:r>
+        <w:rPr>
+          <w:b/>
+          <w:bCs/>
+          <w:sz w:val="24"/>
+          <w:szCs w:val="24"/>
+          <w:lang w:val="en-ID"/>
+        </w:rPr>
+        <w:t>)</w:t>
       </w:r>
       <w:r>
         <w:rPr>
@@ -3769,6 +3795,7 @@
         <w:t xml:space="preserve"> dan </w:t>
       </w:r>
       <w:proofErr w:type="spellStart"/>
+      <w:proofErr w:type="gramStart"/>
       <w:r>
         <w:rPr>
           <w:b/>
@@ -3788,7 +3815,18 @@
           <w:szCs w:val="24"/>
           <w:lang w:val="en-ID"/>
         </w:rPr>
-        <w:t>()</w:t>
+        <w:t>(</w:t>
+      </w:r>
+      <w:proofErr w:type="gramEnd"/>
+      <w:r>
+        <w:rPr>
+          <w:b/>
+          <w:bCs/>
+          <w:sz w:val="24"/>
+          <w:szCs w:val="24"/>
+          <w:lang w:val="en-ID"/>
+        </w:rPr>
+        <w:t>)</w:t>
       </w:r>
       <w:r>
         <w:rPr>
@@ -3945,6 +3983,7 @@
         <w:t xml:space="preserve"> </w:t>
       </w:r>
       <w:proofErr w:type="spellStart"/>
+      <w:proofErr w:type="gramStart"/>
       <w:r>
         <w:rPr>
           <w:b/>
@@ -3964,7 +4003,18 @@
           <w:szCs w:val="24"/>
           <w:lang w:val="en-ID"/>
         </w:rPr>
-        <w:t>()</w:t>
+        <w:t>(</w:t>
+      </w:r>
+      <w:proofErr w:type="gramEnd"/>
+      <w:r>
+        <w:rPr>
+          <w:b/>
+          <w:bCs/>
+          <w:sz w:val="24"/>
+          <w:szCs w:val="24"/>
+          <w:lang w:val="en-ID"/>
+        </w:rPr>
+        <w:t>)</w:t>
       </w:r>
       <w:r>
         <w:rPr>
@@ -4473,6 +4523,7 @@
         <w:t xml:space="preserve">Metode </w:t>
       </w:r>
       <w:proofErr w:type="spellStart"/>
+      <w:proofErr w:type="gramStart"/>
       <w:r>
         <w:rPr>
           <w:b/>
@@ -4492,7 +4543,18 @@
           <w:szCs w:val="24"/>
           <w:lang w:val="en-ID"/>
         </w:rPr>
-        <w:t>()</w:t>
+        <w:t>(</w:t>
+      </w:r>
+      <w:proofErr w:type="gramEnd"/>
+      <w:r>
+        <w:rPr>
+          <w:b/>
+          <w:bCs/>
+          <w:sz w:val="24"/>
+          <w:szCs w:val="24"/>
+          <w:lang w:val="en-ID"/>
+        </w:rPr>
+        <w:t>)</w:t>
       </w:r>
       <w:r>
         <w:rPr>
@@ -4793,6 +4855,7 @@
         <w:t xml:space="preserve"> </w:t>
       </w:r>
       <w:proofErr w:type="spellStart"/>
+      <w:proofErr w:type="gramStart"/>
       <w:r>
         <w:rPr>
           <w:b/>
@@ -4812,7 +4875,18 @@
           <w:szCs w:val="24"/>
           <w:lang w:val="en-ID"/>
         </w:rPr>
-        <w:t>()</w:t>
+        <w:t>(</w:t>
+      </w:r>
+      <w:proofErr w:type="gramEnd"/>
+      <w:r>
+        <w:rPr>
+          <w:b/>
+          <w:bCs/>
+          <w:sz w:val="24"/>
+          <w:szCs w:val="24"/>
+          <w:lang w:val="en-ID"/>
+        </w:rPr>
+        <w:t>)</w:t>
       </w:r>
       <w:r>
         <w:rPr>
@@ -4886,43 +4960,7 @@
           <w:szCs w:val="24"/>
           <w:lang w:val="en-ID"/>
         </w:rPr>
-        <w:t xml:space="preserve"> </w:t>
-      </w:r>
-      <w:proofErr w:type="spellStart"/>
-      <w:r>
-        <w:rPr>
-          <w:sz w:val="24"/>
-          <w:szCs w:val="24"/>
-          <w:lang w:val="en-ID"/>
-        </w:rPr>
-        <w:t>ke</w:t>
-      </w:r>
-      <w:proofErr w:type="spellEnd"/>
-      <w:r>
-        <w:rPr>
-          <w:sz w:val="24"/>
-          <w:szCs w:val="24"/>
-          <w:lang w:val="en-ID"/>
-        </w:rPr>
-        <w:t xml:space="preserve"> </w:t>
-      </w:r>
-      <w:proofErr w:type="spellStart"/>
-      <w:r>
-        <w:rPr>
-          <w:sz w:val="24"/>
-          <w:szCs w:val="24"/>
-          <w:lang w:val="en-ID"/>
-        </w:rPr>
-        <w:t>layar</w:t>
-      </w:r>
-      <w:proofErr w:type="spellEnd"/>
-      <w:r>
-        <w:rPr>
-          <w:sz w:val="24"/>
-          <w:szCs w:val="24"/>
-          <w:lang w:val="en-ID"/>
-        </w:rPr>
-        <w:t>.</w:t>
+        <w:t xml:space="preserve"> ke layar.</w:t>
       </w:r>
     </w:p>
     <w:p>
@@ -5180,71 +5218,7 @@
           <w:sz w:val="24"/>
           <w:szCs w:val="24"/>
         </w:rPr>
-        <w:t xml:space="preserve"> </w:t>
-      </w:r>
-      <w:proofErr w:type="spellStart"/>
-      <w:r>
-        <w:rPr>
-          <w:sz w:val="24"/>
-          <w:szCs w:val="24"/>
-        </w:rPr>
-        <w:t>menggunakan</w:t>
-      </w:r>
-      <w:proofErr w:type="spellEnd"/>
-      <w:r>
-        <w:rPr>
-          <w:sz w:val="24"/>
-          <w:szCs w:val="24"/>
-        </w:rPr>
-        <w:t xml:space="preserve"> input </w:t>
-      </w:r>
-      <w:proofErr w:type="spellStart"/>
-      <w:r>
-        <w:rPr>
-          <w:sz w:val="24"/>
-          <w:szCs w:val="24"/>
-        </w:rPr>
-        <w:t>langsung</w:t>
-      </w:r>
-      <w:proofErr w:type="spellEnd"/>
-      <w:r>
-        <w:rPr>
-          <w:sz w:val="24"/>
-          <w:szCs w:val="24"/>
-        </w:rPr>
-        <w:t xml:space="preserve"> </w:t>
-      </w:r>
-      <w:proofErr w:type="spellStart"/>
-      <w:r>
-        <w:rPr>
-          <w:sz w:val="24"/>
-          <w:szCs w:val="24"/>
-        </w:rPr>
-        <w:t>dari</w:t>
-      </w:r>
-      <w:proofErr w:type="spellEnd"/>
-      <w:r>
-        <w:rPr>
-          <w:sz w:val="24"/>
-          <w:szCs w:val="24"/>
-        </w:rPr>
-        <w:t xml:space="preserve"> </w:t>
-      </w:r>
-      <w:proofErr w:type="spellStart"/>
-      <w:r>
-        <w:rPr>
-          <w:sz w:val="24"/>
-          <w:szCs w:val="24"/>
-        </w:rPr>
-        <w:t>pengguna</w:t>
-      </w:r>
-      <w:proofErr w:type="spellEnd"/>
-      <w:r>
-        <w:rPr>
-          <w:sz w:val="24"/>
-          <w:szCs w:val="24"/>
-        </w:rPr>
-        <w:t>.</w:t>
+        <w:t xml:space="preserve"> menggunakan input langsung dari pengguna.</w:t>
       </w:r>
     </w:p>
     <w:p>
@@ -5845,25 +5819,7 @@
           <w:szCs w:val="24"/>
           <w:lang w:val="en-ID"/>
         </w:rPr>
-        <w:t xml:space="preserve"> </w:t>
-      </w:r>
-      <w:proofErr w:type="spellStart"/>
-      <w:r>
-        <w:rPr>
-          <w:sz w:val="24"/>
-          <w:szCs w:val="24"/>
-          <w:lang w:val="en-ID"/>
-        </w:rPr>
-        <w:t>melalui</w:t>
-      </w:r>
-      <w:proofErr w:type="spellEnd"/>
-      <w:r>
-        <w:rPr>
-          <w:sz w:val="24"/>
-          <w:szCs w:val="24"/>
-          <w:lang w:val="en-ID"/>
-        </w:rPr>
-        <w:t xml:space="preserve"> </w:t>
+        <w:t xml:space="preserve"> melalui </w:t>
       </w:r>
       <w:proofErr w:type="spellStart"/>
       <w:r>
@@ -5884,6 +5840,7 @@
         <w:t xml:space="preserve"> </w:t>
       </w:r>
       <w:proofErr w:type="spellStart"/>
+      <w:proofErr w:type="gramStart"/>
       <w:r>
         <w:rPr>
           <w:b/>
@@ -5903,7 +5860,18 @@
           <w:szCs w:val="24"/>
           <w:lang w:val="en-ID"/>
         </w:rPr>
-        <w:t>()</w:t>
+        <w:t>(</w:t>
+      </w:r>
+      <w:proofErr w:type="gramEnd"/>
+      <w:r>
+        <w:rPr>
+          <w:b/>
+          <w:bCs/>
+          <w:sz w:val="24"/>
+          <w:szCs w:val="24"/>
+          <w:lang w:val="en-ID"/>
+        </w:rPr>
+        <w:t>)</w:t>
       </w:r>
       <w:r>
         <w:rPr>
@@ -6713,6 +6681,7 @@
         <w:t xml:space="preserve"> </w:t>
       </w:r>
       <w:proofErr w:type="spellStart"/>
+      <w:proofErr w:type="gramStart"/>
       <w:r>
         <w:rPr>
           <w:b/>
@@ -6732,7 +6701,18 @@
           <w:szCs w:val="24"/>
           <w:lang w:val="en-ID" w:eastAsia="en-ID"/>
         </w:rPr>
-        <w:t>()</w:t>
+        <w:t>(</w:t>
+      </w:r>
+      <w:proofErr w:type="gramEnd"/>
+      <w:r>
+        <w:rPr>
+          <w:b/>
+          <w:bCs/>
+          <w:sz w:val="24"/>
+          <w:szCs w:val="24"/>
+          <w:lang w:val="en-ID" w:eastAsia="en-ID"/>
+        </w:rPr>
+        <w:t>)</w:t>
       </w:r>
       <w:r>
         <w:rPr>
@@ -7159,6 +7139,7 @@
         <w:t xml:space="preserve">. Metode </w:t>
       </w:r>
       <w:proofErr w:type="spellStart"/>
+      <w:proofErr w:type="gramStart"/>
       <w:r>
         <w:rPr>
           <w:b/>
@@ -7178,7 +7159,18 @@
           <w:szCs w:val="24"/>
           <w:lang w:val="en-ID" w:eastAsia="en-ID"/>
         </w:rPr>
-        <w:t>()</w:t>
+        <w:t>(</w:t>
+      </w:r>
+      <w:proofErr w:type="gramEnd"/>
+      <w:r>
+        <w:rPr>
+          <w:b/>
+          <w:bCs/>
+          <w:sz w:val="24"/>
+          <w:szCs w:val="24"/>
+          <w:lang w:val="en-ID" w:eastAsia="en-ID"/>
+        </w:rPr>
+        <w:t>)</w:t>
       </w:r>
       <w:r>
         <w:rPr>
@@ -7750,6 +7742,7 @@
         <w:t xml:space="preserve">. Metode </w:t>
       </w:r>
       <w:proofErr w:type="spellStart"/>
+      <w:proofErr w:type="gramStart"/>
       <w:r>
         <w:rPr>
           <w:b/>
@@ -7769,7 +7762,18 @@
           <w:szCs w:val="24"/>
           <w:lang w:val="en-ID" w:eastAsia="en-ID"/>
         </w:rPr>
-        <w:t>()</w:t>
+        <w:t>(</w:t>
+      </w:r>
+      <w:proofErr w:type="gramEnd"/>
+      <w:r>
+        <w:rPr>
+          <w:b/>
+          <w:bCs/>
+          <w:sz w:val="24"/>
+          <w:szCs w:val="24"/>
+          <w:lang w:val="en-ID" w:eastAsia="en-ID"/>
+        </w:rPr>
+        <w:t>)</w:t>
       </w:r>
       <w:r>
         <w:rPr>
@@ -9145,7 +9149,7 @@
           <w:noProof/>
         </w:rPr>
         <w:drawing>
-          <wp:inline distT="0" distB="0" distL="0" distR="0" wp14:anchorId="66F2259F" wp14:editId="3E365A3B">
+          <wp:inline distT="0" distB="0" distL="0" distR="0" wp14:anchorId="66F2259F" wp14:editId="1892A704">
             <wp:extent cx="6400800" cy="1907898"/>
             <wp:effectExtent l="0" t="0" r="0" b="0"/>
             <wp:docPr id="1490677545" name="Picture 69"/>
@@ -9510,7 +9514,7 @@
         </mc:Choice>
         <mc:Fallback>
           <w:pict>
-            <v:shape w14:anchorId="7EDD17B0" id="Graphic 4" o:spid="_x0000_s1026" style="position:absolute;margin-left:59.75pt;margin-top:765.85pt;width:492pt;height:9.75pt;z-index:-251660288;visibility:visible;mso-wrap-style:square;mso-wrap-distance-left:0;mso-wrap-distance-top:0;mso-wrap-distance-right:0;mso-wrap-distance-bottom:0;mso-position-horizontal:absolute;mso-position-horizontal-relative:page;mso-position-vertical:absolute;mso-position-vertical-relative:page;v-text-anchor:top" coordsize="6248400,123825" o:gfxdata="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" path="m6248400,123443l,123443,,,6248400,r,123443xe" fillcolor="#008a8a" stroked="f">
+            <v:shape w14:anchorId="4DD6A005" id="Graphic 4" o:spid="_x0000_s1026" style="position:absolute;margin-left:59.75pt;margin-top:765.85pt;width:492pt;height:9.75pt;z-index:-251660288;visibility:visible;mso-wrap-style:square;mso-wrap-distance-left:0;mso-wrap-distance-top:0;mso-wrap-distance-right:0;mso-wrap-distance-bottom:0;mso-position-horizontal:absolute;mso-position-horizontal-relative:page;mso-position-vertical:absolute;mso-position-vertical-relative:page;v-text-anchor:top" coordsize="6248400,123825" o:gfxdata="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" path="m6248400,123443l,123443,,,6248400,r,123443xe" fillcolor="#008a8a" stroked="f">
               <v:path arrowok="t"/>
               <w10:wrap anchorx="page" anchory="page"/>
             </v:shape>
@@ -9884,7 +9888,14 @@
                               <w:spacing w:val="-2"/>
                               <w:sz w:val="17"/>
                             </w:rPr>
-                            <w:t>Friday,</w:t>
+                            <w:t>Wednesday</w:t>
+                          </w:r>
+                          <w:r>
+                            <w:rPr>
+                              <w:spacing w:val="-2"/>
+                              <w:sz w:val="17"/>
+                            </w:rPr>
+                            <w:t>,</w:t>
                           </w:r>
                           <w:r>
                             <w:rPr>
@@ -9962,7 +9973,14 @@
                         <w:spacing w:val="-2"/>
                         <w:sz w:val="17"/>
                       </w:rPr>
-                      <w:t>Friday,</w:t>
+                      <w:t>Wednesday</w:t>
+                    </w:r>
+                    <w:r>
+                      <w:rPr>
+                        <w:spacing w:val="-2"/>
+                        <w:sz w:val="17"/>
+                      </w:rPr>
+                      <w:t>,</w:t>
                     </w:r>
                     <w:r>
                       <w:rPr>
@@ -12928,6 +12946,7 @@
   <w:style w:type="character" w:default="1" w:styleId="DefaultParagraphFont">
     <w:name w:val="Default Paragraph Font"/>
     <w:uiPriority w:val="1"/>
+    <w:semiHidden/>
     <w:unhideWhenUsed/>
   </w:style>
   <w:style w:type="table" w:default="1" w:styleId="TableNormal">
@@ -13112,6 +13131,18 @@
       <w:sz w:val="24"/>
       <w:szCs w:val="24"/>
       <w:lang w:val="en-ID" w:eastAsia="en-ID"/>
+    </w:rPr>
+  </w:style>
+  <w:style w:type="character" w:styleId="FollowedHyperlink">
+    <w:name w:val="FollowedHyperlink"/>
+    <w:basedOn w:val="DefaultParagraphFont"/>
+    <w:uiPriority w:val="99"/>
+    <w:semiHidden/>
+    <w:unhideWhenUsed/>
+    <w:rsid w:val="00A41EB9"/>
+    <w:rPr>
+      <w:color w:val="800080" w:themeColor="followedHyperlink"/>
+      <w:u w:val="single"/>
     </w:rPr>
   </w:style>
 </w:styles>

</xml_diff>